<commit_message>
Updating exe file picture and some bugs in code
</commit_message>
<xml_diff>
--- a/mitatehdaan.docx
+++ b/mitatehdaan.docx
@@ -53,23 +53,13 @@
         <w:t>ks</w:t>
       </w:r>
       <w:r>
-        <w:t xml:space="preserve">yä kuljetuksia, vastaanottaa </w:t>
-      </w:r>
-      <w:proofErr w:type="spellStart"/>
-      <w:r>
-        <w:t>semmosia</w:t>
-      </w:r>
-      <w:proofErr w:type="spellEnd"/>
-    </w:p>
-    <w:p>
-      <w:r>
-        <w:t xml:space="preserve">tori? </w:t>
-      </w:r>
-      <w:proofErr w:type="spellStart"/>
-      <w:r>
-        <w:t>yms</w:t>
-      </w:r>
-      <w:proofErr w:type="spellEnd"/>
+        <w:t>yä kuljetuksia, vastaanottaa semmosia</w:t>
+      </w:r>
+    </w:p>
+    <w:p>
+      <w:r>
+        <w:t>tori? yms</w:t>
+      </w:r>
     </w:p>
     <w:p>
       <w:r>
@@ -82,6 +72,11 @@
       </w:r>
       <w:r>
         <w:t>?</w:t>
+      </w:r>
+    </w:p>
+    <w:p>
+      <w:r>
+        <w:t>sikapestään</w:t>
       </w:r>
     </w:p>
     <w:p/>

</xml_diff>